<commit_message>
editing the Typo mistakes
</commit_message>
<xml_diff>
--- a/Report/Classification_of_time_signals_by_CNN_using_STFT.docx
+++ b/Report/Classification_of_time_signals_by_CNN_using_STFT.docx
@@ -10527,7 +10527,7 @@
       <w:r>
         <w:rPr/>
         <w:pict>
-          <v:shape style="position:absolute;margin-left:490.178009pt;margin-top:1.978982pt;width:8.3pt;height:17.3pt;mso-position-horizontal-relative:page;mso-position-vertical-relative:paragraph;z-index:-16093184" type="#_x0000_t202" id="docshape6" filled="false" stroked="false">
+          <v:shape style="position:absolute;margin-left:489.230011pt;margin-top:1.978982pt;width:8.3pt;height:17.3pt;mso-position-horizontal-relative:page;mso-position-vertical-relative:paragraph;z-index:-16093184" type="#_x0000_t202" id="docshape6" filled="false" stroked="false">
             <v:textbox inset="0,0,0,0">
               <w:txbxContent>
                 <w:p>
@@ -10591,7 +10591,7 @@
       </w:r>
       <w:r>
         <w:rPr>
-          <w:spacing w:val="1"/>
+          <w:spacing w:val="50"/>
         </w:rPr>
         <w:t> </w:t>
       </w:r>
@@ -10601,17 +10601,7 @@
       </w:r>
       <w:r>
         <w:rPr>
-          <w:spacing w:val="1"/>
-        </w:rPr>
-        <w:t> </w:t>
-      </w:r>
-      <w:r>
-        <w:rPr/>
-        <w:t>(</w:t>
-      </w:r>
-      <w:r>
-        <w:rPr>
-          <w:spacing w:val="1"/>
+          <w:spacing w:val="51"/>
         </w:rPr>
         <w:t> </w:t>
       </w:r>
@@ -10644,7 +10634,7 @@
       <w:r>
         <w:rPr>
           <w:rFonts w:ascii="PMingLiU" w:hAnsi="PMingLiU"/>
-          <w:spacing w:val="1"/>
+          <w:spacing w:val="51"/>
         </w:rPr>
         <w:t> </w:t>
       </w:r>
@@ -22176,17 +22166,17 @@
       </w:r>
       <w:r>
         <w:rPr/>
-        <w:t>evaluation score, accuracy 0.88, precision 0.90, recall 0.90,</w:t>
-      </w:r>
-      <w:r>
-        <w:rPr>
-          <w:spacing w:val="1"/>
-        </w:rPr>
-        <w:t> </w:t>
-      </w:r>
-      <w:r>
-        <w:rPr/>
-        <w:t>and F1-Score 0.89. The trained CNN model is then used to</w:t>
+        <w:t>evaluation score, accuracy 0.88, precision 0.91, recall 0.90,</w:t>
+      </w:r>
+      <w:r>
+        <w:rPr>
+          <w:spacing w:val="1"/>
+        </w:rPr>
+        <w:t> </w:t>
+      </w:r>
+      <w:r>
+        <w:rPr/>
+        <w:t>and F1-Score 0.90. The trained CNN model is then used to</w:t>
       </w:r>
       <w:r>
         <w:rPr>

</xml_diff>